<commit_message>
Tests unitaire et fonctionnels
</commit_message>
<xml_diff>
--- a/Présentation.docx
+++ b/Présentation.docx
@@ -78,127 +78,465 @@
       <w:pPr>
         <w:pStyle w:val="NoSpacing"/>
         <w:rPr>
-          <w:lang w:eastAsia="fr-CA"/>
-        </w:rPr>
-      </w:pPr>
-      <w:r>
-        <w:rPr>
-          <w:lang w:eastAsia="fr-CA"/>
-        </w:rPr>
-        <w:t>Présentation du projet E stage</w:t>
-      </w:r>
-    </w:p>
-    <w:p>
-      <w:pPr>
-        <w:pStyle w:val="NoSpacing"/>
-        <w:rPr>
-          <w:lang w:eastAsia="fr-CA"/>
-        </w:rPr>
-      </w:pPr>
-    </w:p>
-    <w:p>
-      <w:pPr>
-        <w:pStyle w:val="NoSpacing"/>
-        <w:rPr>
-          <w:lang w:eastAsia="fr-CA"/>
-        </w:rPr>
-      </w:pPr>
-      <w:r>
-        <w:rPr>
-          <w:lang w:eastAsia="fr-CA"/>
-        </w:rPr>
-        <w:t>E Stage est une application de type OnePage ayant pour objectif l'apprentissage académique des pratiques du développement web soit la documentation, les tests et la mise en production d'un projet. Le projet est structuré grâce au Framework React Js. Le projet E Stage est structuré à l'aide de plusieurs composants dont 11 views représentant les pages, 15 components et un backend simulé par un mock api </w:t>
+          <w:sz w:val="32"/>
+          <w:szCs w:val="32"/>
+          <w:lang w:eastAsia="fr-CA"/>
+        </w:rPr>
+      </w:pPr>
+      <w:r>
+        <w:rPr>
+          <w:sz w:val="32"/>
+          <w:szCs w:val="32"/>
+          <w:lang w:eastAsia="fr-CA"/>
+        </w:rPr>
+        <w:t xml:space="preserve">Présentation du projet </w:t>
       </w:r>
       <w:proofErr w:type="gramStart"/>
       <w:r>
         <w:rPr>
-          <w:lang w:eastAsia="fr-CA"/>
-        </w:rPr>
-        <w:t>json.server</w:t>
+          <w:sz w:val="32"/>
+          <w:szCs w:val="32"/>
+          <w:lang w:eastAsia="fr-CA"/>
+        </w:rPr>
+        <w:t>synthèse  «</w:t>
       </w:r>
       <w:proofErr w:type="gramEnd"/>
       <w:r>
         <w:rPr>
-          <w:lang w:eastAsia="fr-CA"/>
-        </w:rPr>
-        <w:t>.</w:t>
-      </w:r>
-    </w:p>
-    <w:p>
-      <w:pPr>
-        <w:pStyle w:val="NoSpacing"/>
-        <w:rPr>
-          <w:lang w:eastAsia="fr-CA"/>
-        </w:rPr>
-      </w:pPr>
-    </w:p>
-    <w:p>
-      <w:pPr>
-        <w:pStyle w:val="NoSpacing"/>
-        <w:rPr>
-          <w:lang w:eastAsia="fr-CA"/>
-        </w:rPr>
-      </w:pPr>
-      <w:r>
-        <w:rPr>
-          <w:lang w:eastAsia="fr-CA"/>
-        </w:rPr>
-        <w:t>Le projet E. Stage c'est une application pour la recherche d'opportunité de stage pour les étudiants et pour les entrepreneurs qui ont besoin des ressources.</w:t>
-      </w:r>
-    </w:p>
-    <w:p>
-      <w:pPr>
-        <w:pStyle w:val="NoSpacing"/>
-        <w:rPr>
-          <w:lang w:eastAsia="fr-CA"/>
-        </w:rPr>
-      </w:pPr>
-    </w:p>
-    <w:p>
-      <w:pPr>
-        <w:pStyle w:val="NoSpacing"/>
-        <w:rPr>
-          <w:lang w:eastAsia="fr-CA"/>
-        </w:rPr>
-      </w:pPr>
-      <w:r>
-        <w:rPr>
-          <w:lang w:eastAsia="fr-CA"/>
-        </w:rPr>
-        <w:t>L'application contient une page d'accueil de présentation de l'application ainsi que de ses utilisateurs, une page avec toutes les offres de stage, une page avec tous les candidats étudiants, une page d'inscription d'étudiants, une page de connexion, une page d'accueil pour le profil administrateur qui possède tous les droits pour la création, la modification et la suppression des profils étudiants ou entrepreneur.</w:t>
-      </w:r>
-    </w:p>
-    <w:p>
-      <w:pPr>
-        <w:pStyle w:val="NoSpacing"/>
-        <w:rPr>
-          <w:lang w:eastAsia="fr-CA"/>
-        </w:rPr>
-      </w:pPr>
-    </w:p>
-    <w:p>
-      <w:pPr>
-        <w:pStyle w:val="NoSpacing"/>
-        <w:rPr>
-          <w:lang w:eastAsia="fr-CA"/>
-        </w:rPr>
-      </w:pPr>
-      <w:proofErr w:type="spellStart"/>
-      <w:r>
-        <w:rPr>
-          <w:lang w:eastAsia="fr-CA"/>
-        </w:rPr>
-        <w:t>Hospedage</w:t>
-      </w:r>
-      <w:proofErr w:type="spellEnd"/>
-      <w:r>
-        <w:rPr>
-          <w:lang w:eastAsia="fr-CA"/>
-        </w:rPr>
-        <w:t xml:space="preserve"> : </w:t>
+          <w:sz w:val="32"/>
+          <w:szCs w:val="32"/>
+          <w:lang w:eastAsia="fr-CA"/>
+        </w:rPr>
+        <w:t> </w:t>
+      </w:r>
+      <w:r>
+        <w:rPr>
+          <w:sz w:val="32"/>
+          <w:szCs w:val="32"/>
+          <w:lang w:eastAsia="fr-CA"/>
+        </w:rPr>
+        <w:t>E stage</w:t>
+      </w:r>
+      <w:r>
+        <w:rPr>
+          <w:sz w:val="32"/>
+          <w:szCs w:val="32"/>
+          <w:lang w:eastAsia="fr-CA"/>
+        </w:rPr>
+        <w:t> »</w:t>
       </w:r>
       <w:bookmarkStart w:id="0" w:name="_GoBack"/>
       <w:bookmarkEnd w:id="0"/>
+    </w:p>
+    <w:p>
+      <w:pPr>
+        <w:pStyle w:val="NoSpacing"/>
+        <w:rPr>
+          <w:lang w:eastAsia="fr-CA"/>
+        </w:rPr>
+      </w:pPr>
+    </w:p>
+    <w:p>
+      <w:pPr>
+        <w:pStyle w:val="NoSpacing"/>
+        <w:rPr>
+          <w:lang w:eastAsia="fr-CA"/>
+        </w:rPr>
+      </w:pPr>
+      <w:r>
+        <w:rPr>
+          <w:lang w:eastAsia="fr-CA"/>
+        </w:rPr>
+        <w:t>E Stage est une application de type OnePage ayant pour objectif l'apprentissage académique des pratiques du développement web soit la documentation, les tests et la mise en production d'un projet. Le projet est structuré grâce au Framework React Js. Le projet E Stage est structuré à l'aide de plusieurs composants dont 11 views représentant les pages, 15 components et un backend simulé par un mock api </w:t>
+      </w:r>
+      <w:proofErr w:type="gramStart"/>
+      <w:r>
+        <w:rPr>
+          <w:lang w:eastAsia="fr-CA"/>
+        </w:rPr>
+        <w:t>json.server</w:t>
+      </w:r>
+      <w:proofErr w:type="gramEnd"/>
+      <w:r>
+        <w:rPr>
+          <w:lang w:eastAsia="fr-CA"/>
+        </w:rPr>
+        <w:t>.</w:t>
+      </w:r>
+    </w:p>
+    <w:p>
+      <w:pPr>
+        <w:pStyle w:val="NoSpacing"/>
+        <w:rPr>
+          <w:lang w:eastAsia="fr-CA"/>
+        </w:rPr>
+      </w:pPr>
+    </w:p>
+    <w:p>
+      <w:pPr>
+        <w:pStyle w:val="NoSpacing"/>
+        <w:rPr>
+          <w:lang w:eastAsia="fr-CA"/>
+        </w:rPr>
+      </w:pPr>
+      <w:r>
+        <w:rPr>
+          <w:lang w:eastAsia="fr-CA"/>
+        </w:rPr>
+        <w:t>Le projet E. Stage c'est une application pour la recherche d'opportunité de stage pour les étudiants et pour les entrepreneurs qui ont besoin des ressources.</w:t>
+      </w:r>
+    </w:p>
+    <w:p>
+      <w:pPr>
+        <w:pStyle w:val="NoSpacing"/>
+        <w:rPr>
+          <w:lang w:eastAsia="fr-CA"/>
+        </w:rPr>
+      </w:pPr>
+    </w:p>
+    <w:p>
+      <w:pPr>
+        <w:pStyle w:val="NoSpacing"/>
+        <w:rPr>
+          <w:lang w:eastAsia="fr-CA"/>
+        </w:rPr>
+      </w:pPr>
+      <w:r>
+        <w:rPr>
+          <w:lang w:eastAsia="fr-CA"/>
+        </w:rPr>
+        <w:t>L'application contient une page d'accueil de présentation de l'application ainsi que de ses utilisateurs, une page avec toutes les offres de stage, une page avec tous les candidats étudiants, une page d'inscription d'étudiants, une page de connexion, une page d'accueil pour le profil administrateur qui possède tous les droits pour la création, la modification et la suppression des profils étudiants ou entrepreneur.</w:t>
+      </w:r>
+    </w:p>
+    <w:p>
+      <w:pPr>
+        <w:pStyle w:val="NoSpacing"/>
+        <w:rPr>
+          <w:lang w:eastAsia="fr-CA"/>
+        </w:rPr>
+      </w:pPr>
+    </w:p>
+    <w:p>
+      <w:pPr>
+        <w:pStyle w:val="NoSpacing"/>
+        <w:rPr>
+          <w:lang w:eastAsia="fr-CA"/>
+        </w:rPr>
+      </w:pPr>
+      <w:r>
+        <w:rPr>
+          <w:rStyle w:val="word"/>
+          <w:rFonts w:ascii="Arial" w:hAnsi="Arial" w:cs="Arial"/>
+          <w:sz w:val="21"/>
+          <w:szCs w:val="21"/>
+        </w:rPr>
+        <w:t>L'application</w:t>
+      </w:r>
+      <w:r>
+        <w:rPr>
+          <w:rFonts w:ascii="Arial" w:hAnsi="Arial" w:cs="Arial"/>
+          <w:sz w:val="21"/>
+          <w:szCs w:val="21"/>
+          <w:shd w:val="clear" w:color="auto" w:fill="FFFFFF"/>
+        </w:rPr>
+        <w:t> </w:t>
+      </w:r>
+      <w:r>
+        <w:rPr>
+          <w:rStyle w:val="word"/>
+          <w:rFonts w:ascii="Arial" w:hAnsi="Arial" w:cs="Arial"/>
+          <w:sz w:val="21"/>
+          <w:szCs w:val="21"/>
+        </w:rPr>
+        <w:t>contient</w:t>
+      </w:r>
+      <w:r>
+        <w:rPr>
+          <w:rFonts w:ascii="Arial" w:hAnsi="Arial" w:cs="Arial"/>
+          <w:sz w:val="21"/>
+          <w:szCs w:val="21"/>
+          <w:shd w:val="clear" w:color="auto" w:fill="FFFFFF"/>
+        </w:rPr>
+        <w:t> </w:t>
+      </w:r>
+      <w:r>
+        <w:rPr>
+          <w:rStyle w:val="word"/>
+          <w:rFonts w:ascii="Arial" w:hAnsi="Arial" w:cs="Arial"/>
+          <w:sz w:val="21"/>
+          <w:szCs w:val="21"/>
+        </w:rPr>
+        <w:t>également</w:t>
+      </w:r>
+      <w:r>
+        <w:rPr>
+          <w:rFonts w:ascii="Arial" w:hAnsi="Arial" w:cs="Arial"/>
+          <w:sz w:val="21"/>
+          <w:szCs w:val="21"/>
+          <w:shd w:val="clear" w:color="auto" w:fill="FFFFFF"/>
+        </w:rPr>
+        <w:t> </w:t>
+      </w:r>
+      <w:r>
+        <w:rPr>
+          <w:rStyle w:val="word"/>
+          <w:rFonts w:ascii="Arial" w:hAnsi="Arial" w:cs="Arial"/>
+          <w:sz w:val="21"/>
+          <w:szCs w:val="21"/>
+        </w:rPr>
+        <w:t>un</w:t>
+      </w:r>
+      <w:r>
+        <w:rPr>
+          <w:rFonts w:ascii="Arial" w:hAnsi="Arial" w:cs="Arial"/>
+          <w:sz w:val="21"/>
+          <w:szCs w:val="21"/>
+          <w:shd w:val="clear" w:color="auto" w:fill="FFFFFF"/>
+        </w:rPr>
+        <w:t> </w:t>
+      </w:r>
+      <w:r>
+        <w:rPr>
+          <w:rStyle w:val="word"/>
+          <w:rFonts w:ascii="Arial" w:hAnsi="Arial" w:cs="Arial"/>
+          <w:sz w:val="21"/>
+          <w:szCs w:val="21"/>
+        </w:rPr>
+        <w:t>dossier</w:t>
+      </w:r>
+      <w:r>
+        <w:rPr>
+          <w:rFonts w:ascii="Arial" w:hAnsi="Arial" w:cs="Arial"/>
+          <w:sz w:val="21"/>
+          <w:szCs w:val="21"/>
+          <w:shd w:val="clear" w:color="auto" w:fill="FFFFFF"/>
+        </w:rPr>
+        <w:t> </w:t>
+      </w:r>
+      <w:r>
+        <w:rPr>
+          <w:rStyle w:val="word"/>
+          <w:rFonts w:ascii="Arial" w:hAnsi="Arial" w:cs="Arial"/>
+          <w:sz w:val="21"/>
+          <w:szCs w:val="21"/>
+        </w:rPr>
+        <w:t>appelé</w:t>
+      </w:r>
+      <w:r>
+        <w:rPr>
+          <w:rFonts w:ascii="Arial" w:hAnsi="Arial" w:cs="Arial"/>
+          <w:sz w:val="21"/>
+          <w:szCs w:val="21"/>
+          <w:shd w:val="clear" w:color="auto" w:fill="FFFFFF"/>
+        </w:rPr>
+        <w:t> </w:t>
+      </w:r>
+      <w:r>
+        <w:rPr>
+          <w:rStyle w:val="word"/>
+          <w:rFonts w:ascii="Arial" w:hAnsi="Arial" w:cs="Arial"/>
+          <w:sz w:val="21"/>
+          <w:szCs w:val="21"/>
+        </w:rPr>
+        <w:t>tests</w:t>
+      </w:r>
+      <w:r>
+        <w:rPr>
+          <w:rFonts w:ascii="Arial" w:hAnsi="Arial" w:cs="Arial"/>
+          <w:sz w:val="21"/>
+          <w:szCs w:val="21"/>
+          <w:shd w:val="clear" w:color="auto" w:fill="FFFFFF"/>
+        </w:rPr>
+        <w:t>, </w:t>
+      </w:r>
+      <w:r>
+        <w:rPr>
+          <w:rStyle w:val="word"/>
+          <w:rFonts w:ascii="Arial" w:hAnsi="Arial" w:cs="Arial"/>
+          <w:sz w:val="21"/>
+          <w:szCs w:val="21"/>
+        </w:rPr>
+        <w:t>contenant</w:t>
+      </w:r>
+      <w:r>
+        <w:rPr>
+          <w:rFonts w:ascii="Arial" w:hAnsi="Arial" w:cs="Arial"/>
+          <w:sz w:val="21"/>
+          <w:szCs w:val="21"/>
+          <w:shd w:val="clear" w:color="auto" w:fill="FFFFFF"/>
+        </w:rPr>
+        <w:t> </w:t>
+      </w:r>
+      <w:r>
+        <w:rPr>
+          <w:rStyle w:val="word"/>
+          <w:rFonts w:ascii="Arial" w:hAnsi="Arial" w:cs="Arial"/>
+          <w:sz w:val="21"/>
+          <w:szCs w:val="21"/>
+        </w:rPr>
+        <w:t>les</w:t>
+      </w:r>
+      <w:r>
+        <w:rPr>
+          <w:rFonts w:ascii="Arial" w:hAnsi="Arial" w:cs="Arial"/>
+          <w:sz w:val="21"/>
+          <w:szCs w:val="21"/>
+          <w:shd w:val="clear" w:color="auto" w:fill="FFFFFF"/>
+        </w:rPr>
+        <w:t> </w:t>
+      </w:r>
+      <w:r>
+        <w:rPr>
+          <w:rStyle w:val="word"/>
+          <w:rFonts w:ascii="Arial" w:hAnsi="Arial" w:cs="Arial"/>
+          <w:sz w:val="21"/>
+          <w:szCs w:val="21"/>
+        </w:rPr>
+        <w:t>tests</w:t>
+      </w:r>
+      <w:r>
+        <w:rPr>
+          <w:rFonts w:ascii="Arial" w:hAnsi="Arial" w:cs="Arial"/>
+          <w:sz w:val="21"/>
+          <w:szCs w:val="21"/>
+          <w:shd w:val="clear" w:color="auto" w:fill="FFFFFF"/>
+        </w:rPr>
+        <w:t> </w:t>
+      </w:r>
+      <w:r>
+        <w:rPr>
+          <w:rStyle w:val="word"/>
+          <w:rFonts w:ascii="Arial" w:hAnsi="Arial" w:cs="Arial"/>
+          <w:sz w:val="21"/>
+          <w:szCs w:val="21"/>
+        </w:rPr>
+        <w:t>unitaires</w:t>
+      </w:r>
+      <w:r>
+        <w:rPr>
+          <w:rFonts w:ascii="Arial" w:hAnsi="Arial" w:cs="Arial"/>
+          <w:sz w:val="21"/>
+          <w:szCs w:val="21"/>
+          <w:shd w:val="clear" w:color="auto" w:fill="FFFFFF"/>
+        </w:rPr>
+        <w:t> </w:t>
+      </w:r>
+      <w:r>
+        <w:rPr>
+          <w:rStyle w:val="word"/>
+          <w:rFonts w:ascii="Arial" w:hAnsi="Arial" w:cs="Arial"/>
+          <w:sz w:val="21"/>
+          <w:szCs w:val="21"/>
+        </w:rPr>
+        <w:t>des</w:t>
+      </w:r>
+      <w:r>
+        <w:rPr>
+          <w:rFonts w:ascii="Arial" w:hAnsi="Arial" w:cs="Arial"/>
+          <w:sz w:val="21"/>
+          <w:szCs w:val="21"/>
+          <w:shd w:val="clear" w:color="auto" w:fill="FFFFFF"/>
+        </w:rPr>
+        <w:t> </w:t>
+      </w:r>
+      <w:r>
+        <w:rPr>
+          <w:rStyle w:val="word"/>
+          <w:rFonts w:ascii="Arial" w:hAnsi="Arial" w:cs="Arial"/>
+          <w:sz w:val="21"/>
+          <w:szCs w:val="21"/>
+        </w:rPr>
+        <w:t>principaux</w:t>
+      </w:r>
+      <w:r>
+        <w:rPr>
+          <w:rFonts w:ascii="Arial" w:hAnsi="Arial" w:cs="Arial"/>
+          <w:sz w:val="21"/>
+          <w:szCs w:val="21"/>
+          <w:shd w:val="clear" w:color="auto" w:fill="FFFFFF"/>
+        </w:rPr>
+        <w:t> </w:t>
+      </w:r>
+      <w:r>
+        <w:rPr>
+          <w:rStyle w:val="word"/>
+          <w:rFonts w:ascii="Arial" w:hAnsi="Arial" w:cs="Arial"/>
+          <w:sz w:val="21"/>
+          <w:szCs w:val="21"/>
+        </w:rPr>
+        <w:t>composants</w:t>
+      </w:r>
+      <w:r>
+        <w:rPr>
+          <w:rFonts w:ascii="Arial" w:hAnsi="Arial" w:cs="Arial"/>
+          <w:sz w:val="21"/>
+          <w:szCs w:val="21"/>
+          <w:shd w:val="clear" w:color="auto" w:fill="FFFFFF"/>
+        </w:rPr>
+        <w:t>.</w:t>
+      </w:r>
+    </w:p>
+    <w:p>
+      <w:pPr>
+        <w:pStyle w:val="NoSpacing"/>
+        <w:rPr>
+          <w:lang w:eastAsia="fr-CA"/>
+        </w:rPr>
+      </w:pPr>
+    </w:p>
+    <w:p>
+      <w:pPr>
+        <w:pStyle w:val="NoSpacing"/>
+        <w:rPr>
+          <w:lang w:eastAsia="fr-CA"/>
+        </w:rPr>
+      </w:pPr>
+      <w:r>
+        <w:rPr>
+          <w:lang w:eastAsia="fr-CA"/>
+        </w:rPr>
+        <w:t>Repository GitHub :</w:t>
+      </w:r>
+      <w:r>
+        <w:rPr>
+          <w:lang w:eastAsia="fr-CA"/>
+        </w:rPr>
+        <w:t xml:space="preserve"> </w:t>
+      </w:r>
+      <w:r>
+        <w:rPr>
+          <w:lang w:eastAsia="fr-CA"/>
+        </w:rPr>
+        <w:t>https://github.com/raf-mendonca/projet_synthese</w:t>
+      </w:r>
+    </w:p>
+    <w:p>
+      <w:pPr>
+        <w:pStyle w:val="NoSpacing"/>
+        <w:rPr>
+          <w:lang w:eastAsia="fr-CA"/>
+        </w:rPr>
+      </w:pPr>
+    </w:p>
+    <w:p>
+      <w:pPr>
+        <w:pStyle w:val="NoSpacing"/>
+        <w:rPr>
+          <w:lang w:eastAsia="fr-CA"/>
+        </w:rPr>
+      </w:pPr>
+      <w:r>
+        <w:rPr>
+          <w:lang w:eastAsia="fr-CA"/>
+        </w:rPr>
+        <w:t>Déploiement</w:t>
+      </w:r>
+      <w:r>
+        <w:rPr>
+          <w:lang w:eastAsia="fr-CA"/>
+        </w:rPr>
+        <w:t xml:space="preserve"> : </w:t>
+      </w:r>
     </w:p>
     <w:p>
       <w:pPr>
@@ -736,6 +1074,11 @@
       <w:szCs w:val="32"/>
     </w:rPr>
   </w:style>
+  <w:style w:type="character" w:customStyle="1" w:styleId="word">
+    <w:name w:val="word"/>
+    <w:basedOn w:val="DefaultParagraphFont"/>
+    <w:rsid w:val="00E37013"/>
+  </w:style>
 </w:styles>
 </file>
 

</xml_diff>